<commit_message>
Adding more Data Points API
</commit_message>
<xml_diff>
--- a/APIs/fireWatch-IBMWeatherAPIdocx.docx
+++ b/APIs/fireWatch-IBMWeatherAPIdocx.docx
@@ -336,7 +336,6 @@
                 <w:szCs w:val="20"/>
               </w:rPr>
             </w:pPr>
-            <w:proofErr w:type="spellStart"/>
             <w:r>
               <w:rPr>
                 <w:rFonts w:ascii="Arial" w:eastAsia="Times New Roman" w:hAnsi="Arial" w:cs="Arial"/>
@@ -346,7 +345,6 @@
               </w:rPr>
               <w:t>countryCode</w:t>
             </w:r>
-            <w:proofErr w:type="spellEnd"/>
           </w:p>
         </w:tc>
       </w:tr>
@@ -451,21 +449,8 @@
           <w:sz w:val="22"/>
           <w:szCs w:val="22"/>
         </w:rPr>
-        <w:t xml:space="preserve">Significance Codes to be covered/watched in the prototype to filter the headlines service </w:t>
+        <w:t>Significance Codes to be covered/watched in the prototype to filter the headlines service results:-</w:t>
       </w:r>
-      <w:proofErr w:type="gramStart"/>
-      <w:r>
-        <w:rPr>
-          <w:rFonts w:ascii="Cambria" w:eastAsia="Times New Roman" w:hAnsi="Cambria" w:cs="Calibri"/>
-          <w:b/>
-          <w:bCs/>
-          <w:color w:val="4F81BD"/>
-          <w:sz w:val="22"/>
-          <w:szCs w:val="22"/>
-        </w:rPr>
-        <w:t>results:-</w:t>
-      </w:r>
-      <w:proofErr w:type="gramEnd"/>
     </w:p>
     <w:tbl>
       <w:tblPr>
@@ -603,7 +588,7 @@
         </w:tc>
         <w:tc>
           <w:tcPr>
-            <w:tcW w:w="1135" w:type="dxa"/>
+            <w:tcW w:w="1234" w:type="dxa"/>
             <w:tcBorders>
               <w:top w:val="single" w:sz="8" w:space="0" w:color="A3A3A3"/>
               <w:left w:val="single" w:sz="8" w:space="0" w:color="A3A3A3"/>
@@ -750,7 +735,7 @@
         </w:tc>
         <w:tc>
           <w:tcPr>
-            <w:tcW w:w="1135" w:type="dxa"/>
+            <w:tcW w:w="1234" w:type="dxa"/>
             <w:tcBorders>
               <w:top w:val="single" w:sz="8" w:space="0" w:color="A3A3A3"/>
               <w:left w:val="single" w:sz="8" w:space="0" w:color="A3A3A3"/>
@@ -822,7 +807,7 @@
         </w:tc>
         <w:tc>
           <w:tcPr>
-            <w:tcW w:w="1135" w:type="dxa"/>
+            <w:tcW w:w="1234" w:type="dxa"/>
             <w:tcBorders>
               <w:top w:val="single" w:sz="8" w:space="0" w:color="A3A3A3"/>
               <w:left w:val="single" w:sz="8" w:space="0" w:color="A3A3A3"/>
@@ -852,6 +837,66 @@
                 <w:szCs w:val="20"/>
               </w:rPr>
               <w:t>Advisory</w:t>
+            </w:r>
+          </w:p>
+        </w:tc>
+      </w:tr>
+      <w:tr>
+        <w:tc>
+          <w:tcPr>
+            <w:tcW w:w="960" w:type="dxa"/>
+            <w:tcBorders>
+              <w:top w:val="single" w:sz="8" w:space="0" w:color="A3A3A3"/>
+              <w:left w:val="single" w:sz="8" w:space="0" w:color="A3A3A3"/>
+              <w:bottom w:val="single" w:sz="8" w:space="0" w:color="A3A3A3"/>
+              <w:right w:val="single" w:sz="8" w:space="0" w:color="A3A3A3"/>
+            </w:tcBorders>
+            <w:tcMar>
+              <w:top w:w="80" w:type="dxa"/>
+              <w:left w:w="80" w:type="dxa"/>
+              <w:bottom w:w="80" w:type="dxa"/>
+              <w:right w:w="80" w:type="dxa"/>
+            </w:tcMar>
+          </w:tcPr>
+          <w:p>
+            <w:pPr>
+              <w:rPr>
+                <w:rFonts w:ascii="Arial" w:eastAsia="Times New Roman" w:hAnsi="Arial" w:cs="Arial"/>
+                <w:sz w:val="20"/>
+                <w:szCs w:val="20"/>
+              </w:rPr>
+            </w:pPr>
+            <w:r>
+              <w:t>R</w:t>
+            </w:r>
+          </w:p>
+        </w:tc>
+        <w:tc>
+          <w:tcPr>
+            <w:tcW w:w="1234" w:type="dxa"/>
+            <w:tcBorders>
+              <w:top w:val="single" w:sz="8" w:space="0" w:color="A3A3A3"/>
+              <w:left w:val="single" w:sz="8" w:space="0" w:color="A3A3A3"/>
+              <w:bottom w:val="single" w:sz="8" w:space="0" w:color="A3A3A3"/>
+              <w:right w:val="single" w:sz="8" w:space="0" w:color="A3A3A3"/>
+            </w:tcBorders>
+            <w:tcMar>
+              <w:top w:w="80" w:type="dxa"/>
+              <w:left w:w="80" w:type="dxa"/>
+              <w:bottom w:w="80" w:type="dxa"/>
+              <w:right w:w="80" w:type="dxa"/>
+            </w:tcMar>
+          </w:tcPr>
+          <w:p>
+            <w:pPr>
+              <w:rPr>
+                <w:rFonts w:ascii="Arial" w:eastAsia="Times New Roman" w:hAnsi="Arial" w:cs="Arial"/>
+                <w:sz w:val="20"/>
+                <w:szCs w:val="20"/>
+              </w:rPr>
+            </w:pPr>
+            <w:r>
+              <w:t>Report</w:t>
             </w:r>
           </w:p>
         </w:tc>
@@ -1819,8 +1864,6 @@
             </w:r>
           </w:p>
         </w:tc>
-        <w:bookmarkStart w:id="0" w:name="_GoBack"/>
-        <w:bookmarkEnd w:id="0"/>
       </w:tr>
       <w:tr>
         <w:trPr>
@@ -3532,51 +3575,7 @@
           <w:sz w:val="20"/>
           <w:szCs w:val="20"/>
         </w:rPr>
-        <w:t xml:space="preserve">Request by Admin District (State or </w:t>
-      </w:r>
-      <w:proofErr w:type="gramStart"/>
-      <w:r>
-        <w:rPr>
-          <w:rFonts w:ascii="Arial" w:hAnsi="Arial" w:cs="Arial"/>
-          <w:b/>
-          <w:bCs/>
-          <w:sz w:val="20"/>
-          <w:szCs w:val="20"/>
-        </w:rPr>
-        <w:t>Province)=</w:t>
-      </w:r>
-      <w:proofErr w:type="gramEnd"/>
-      <w:r>
-        <w:rPr>
-          <w:rFonts w:ascii="Arial" w:hAnsi="Arial" w:cs="Arial"/>
-          <w:b/>
-          <w:bCs/>
-          <w:sz w:val="20"/>
-          <w:szCs w:val="20"/>
-        </w:rPr>
-        <w:t>&gt;</w:t>
-      </w:r>
-      <w:proofErr w:type="spellStart"/>
-      <w:r>
-        <w:rPr>
-          <w:rFonts w:ascii="Arial" w:hAnsi="Arial" w:cs="Arial"/>
-          <w:b/>
-          <w:bCs/>
-          <w:sz w:val="20"/>
-          <w:szCs w:val="20"/>
-        </w:rPr>
-        <w:t>DistrictCode</w:t>
-      </w:r>
-      <w:proofErr w:type="spellEnd"/>
-      <w:r>
-        <w:rPr>
-          <w:rFonts w:ascii="Arial" w:hAnsi="Arial" w:cs="Arial"/>
-          <w:b/>
-          <w:bCs/>
-          <w:sz w:val="20"/>
-          <w:szCs w:val="20"/>
-        </w:rPr>
-        <w:t xml:space="preserve"> = CA:US</w:t>
+        <w:t>Request by Admin District (State or Province)=&gt;DistrictCode = CA:US</w:t>
       </w:r>
     </w:p>
     <w:p>
@@ -3919,27 +3918,13 @@
             <w:b/>
             <w:bCs/>
           </w:rPr>
-          <w:t>=</w:t>
-        </w:r>
-        <w:r>
-          <w:rPr>
-            <w:rStyle w:val="Hyperlink"/>
-            <w:b/>
-            <w:bCs/>
-          </w:rPr>
-          <w:t>&lt;detailKeyfromAlertHeadlineService</w:t>
+          <w:t>=&lt;detailKeyfromAlertHeadlineService</w:t>
         </w:r>
         <w:r>
           <w:rPr>
             <w:rStyle w:val="Hyperlink"/>
           </w:rPr>
-          <w:t>&gt;</w:t>
-        </w:r>
-        <w:r>
-          <w:rPr>
-            <w:rStyle w:val="Hyperlink"/>
-          </w:rPr>
-          <w:t>&amp;format=json&amp;language=en-US&amp;apiKey=</w:t>
+          <w:t>&gt;&amp;format=json&amp;language=en-US&amp;apiKey=</w:t>
         </w:r>
         <w:r>
           <w:rPr>
@@ -3957,9 +3942,114 @@
     </w:p>
     <w:p/>
     <w:p/>
+    <w:p>
+      <w:pPr>
+        <w:shd w:val="clear" w:color="auto" w:fill="FAFAFA"/>
+        <w:ind w:left="75"/>
+        <w:outlineLvl w:val="1"/>
+        <w:rPr>
+          <w:rFonts w:ascii="Arial" w:eastAsia="Times New Roman" w:hAnsi="Arial" w:cs="Arial"/>
+          <w:b/>
+          <w:bCs/>
+          <w:color w:val="FFFFFF"/>
+          <w:sz w:val="15"/>
+          <w:szCs w:val="15"/>
+          <w:shd w:val="clear" w:color="auto" w:fill="7D8492"/>
+          <w:vertAlign w:val="superscript"/>
+        </w:rPr>
+      </w:pPr>
+      <w:r>
+        <w:rPr>
+          <w:rFonts w:ascii="Arial" w:eastAsia="Times New Roman" w:hAnsi="Arial" w:cs="Arial"/>
+          <w:b/>
+          <w:bCs/>
+          <w:color w:val="3B4151"/>
+          <w:sz w:val="54"/>
+          <w:szCs w:val="54"/>
+        </w:rPr>
+        <w:t>Feature Data Service</w:t>
+      </w:r>
+      <w:r>
+        <w:rPr>
+          <w:rFonts w:ascii="Arial" w:eastAsia="Times New Roman" w:hAnsi="Arial" w:cs="Arial"/>
+          <w:b/>
+          <w:bCs/>
+          <w:color w:val="FFFFFF"/>
+          <w:sz w:val="15"/>
+          <w:szCs w:val="15"/>
+          <w:shd w:val="clear" w:color="auto" w:fill="7D8492"/>
+          <w:vertAlign w:val="superscript"/>
+        </w:rPr>
+        <w:t xml:space="preserve"> 2.0 </w:t>
+      </w:r>
+    </w:p>
+    <w:p/>
+    <w:p>
+      <w:hyperlink r:id="rId9" w:history="1">
+        <w:r>
+          <w:rPr>
+            <w:rStyle w:val="Hyperlink"/>
+          </w:rPr>
+          <w:t>https://weather.com/swagger-docs/ui/sun/v2/SUNv2FeatureDataService.json</w:t>
+        </w:r>
+      </w:hyperlink>
+    </w:p>
+    <w:p/>
+    <w:p/>
+    <w:p>
+      <w:pPr>
+        <w:pStyle w:val="Heading2"/>
+        <w:shd w:val="clear" w:color="auto" w:fill="FAFAFA"/>
+        <w:spacing w:before="0" w:beforeAutospacing="0" w:after="0" w:afterAutospacing="0"/>
+        <w:ind w:left="75"/>
+        <w:rPr>
+          <w:rFonts w:ascii="Arial" w:hAnsi="Arial" w:cs="Arial"/>
+          <w:color w:val="FFFFFF"/>
+          <w:sz w:val="15"/>
+          <w:szCs w:val="15"/>
+          <w:shd w:val="clear" w:color="auto" w:fill="7D8492"/>
+          <w:vertAlign w:val="superscript"/>
+        </w:rPr>
+      </w:pPr>
+      <w:r>
+        <w:rPr>
+          <w:rFonts w:ascii="Arial" w:hAnsi="Arial" w:cs="Arial"/>
+          <w:color w:val="3B4151"/>
+          <w:sz w:val="54"/>
+          <w:szCs w:val="54"/>
+        </w:rPr>
+        <w:lastRenderedPageBreak/>
+        <w:t>Currents On Demand v</w:t>
+      </w:r>
+      <w:r>
+        <w:rPr>
+          <w:rFonts w:ascii="Arial" w:hAnsi="Arial" w:cs="Arial"/>
+          <w:b w:val="0"/>
+          <w:bCs w:val="0"/>
+          <w:color w:val="FFFFFF"/>
+          <w:sz w:val="15"/>
+          <w:szCs w:val="15"/>
+          <w:shd w:val="clear" w:color="auto" w:fill="7D8492"/>
+          <w:vertAlign w:val="superscript"/>
+        </w:rPr>
+        <w:t xml:space="preserve"> 1.0 </w:t>
+      </w:r>
+    </w:p>
+    <w:p/>
+    <w:p/>
+    <w:p>
+      <w:bookmarkStart w:id="0" w:name="_GoBack"/>
+      <w:bookmarkEnd w:id="0"/>
+    </w:p>
+    <w:p/>
+    <w:p/>
+    <w:p/>
+    <w:p/>
+    <w:p/>
+    <w:p/>
     <w:sectPr>
-      <w:headerReference w:type="default" r:id="rId9"/>
-      <w:headerReference w:type="first" r:id="rId10"/>
+      <w:headerReference w:type="default" r:id="rId10"/>
+      <w:headerReference w:type="first" r:id="rId11"/>
       <w:pgSz w:w="12240" w:h="15840"/>
       <w:pgMar w:top="1440" w:right="1440" w:bottom="1440" w:left="1440" w:header="720" w:footer="720" w:gutter="0"/>
       <w:cols w:space="720"/>
@@ -4113,6 +4203,7 @@
         <w:dataBinding w:prefixMappings="xmlns:ns0='http://schemas.openxmlformats.org/package/2006/metadata/core-properties' xmlns:ns1='http://purl.org/dc/elements/1.1/'" w:xpath="/ns0:coreProperties[1]/ns1:title[1]" w:storeItemID="{6C3C8BC8-F283-45AE-878A-BAB7291924A1}"/>
         <w:text/>
       </w:sdtPr>
+      <w:sdtEndPr/>
       <w:sdtContent>
         <w:r>
           <w:rPr>
@@ -4307,6 +4398,7 @@
         <w:dataBinding w:prefixMappings="xmlns:ns0='http://schemas.openxmlformats.org/package/2006/metadata/core-properties' xmlns:ns1='http://purl.org/dc/elements/1.1/'" w:xpath="/ns0:coreProperties[1]/ns1:title[1]" w:storeItemID="{6C3C8BC8-F283-45AE-878A-BAB7291924A1}"/>
         <w:text/>
       </w:sdtPr>
+      <w:sdtEndPr/>
       <w:sdtContent>
         <w:r>
           <w:rPr>
@@ -4446,6 +4538,7 @@
     <w:lsdException w:name="HTML Sample" w:semiHidden="1" w:unhideWhenUsed="1"/>
     <w:lsdException w:name="HTML Typewriter" w:semiHidden="1" w:unhideWhenUsed="1"/>
     <w:lsdException w:name="HTML Variable" w:semiHidden="1" w:unhideWhenUsed="1"/>
+    <w:lsdException w:name="Normal Table" w:semiHidden="1" w:unhideWhenUsed="1"/>
     <w:lsdException w:name="annotation subject" w:semiHidden="1" w:unhideWhenUsed="1"/>
     <w:lsdException w:name="No List" w:semiHidden="1" w:unhideWhenUsed="1"/>
     <w:lsdException w:name="Outline List 1" w:semiHidden="1" w:unhideWhenUsed="1"/>
@@ -4492,8 +4585,10 @@
     <w:lsdException w:name="Table Subtle 2" w:semiHidden="1" w:unhideWhenUsed="1"/>
     <w:lsdException w:name="Table Web 1" w:semiHidden="1" w:unhideWhenUsed="1"/>
     <w:lsdException w:name="Table Web 2" w:semiHidden="1" w:unhideWhenUsed="1"/>
+    <w:lsdException w:name="Table Web 3" w:semiHidden="1" w:unhideWhenUsed="1"/>
     <w:lsdException w:name="Balloon Text" w:semiHidden="1" w:unhideWhenUsed="1"/>
     <w:lsdException w:name="Table Grid" w:uiPriority="39"/>
+    <w:lsdException w:name="Table Theme" w:semiHidden="1" w:unhideWhenUsed="1"/>
     <w:lsdException w:name="Placeholder Text" w:semiHidden="1"/>
     <w:lsdException w:name="No Spacing" w:uiPriority="1" w:qFormat="1"/>
     <w:lsdException w:name="Light Shading" w:uiPriority="60"/>
@@ -4717,9 +4812,29 @@
     <w:name w:val="Normal"/>
     <w:qFormat/>
   </w:style>
+  <w:style w:type="paragraph" w:styleId="Heading2">
+    <w:name w:val="heading 2"/>
+    <w:basedOn w:val="Normal"/>
+    <w:link w:val="Heading2Char"/>
+    <w:uiPriority w:val="9"/>
+    <w:qFormat/>
+    <w:rsid w:val="0002725A"/>
+    <w:pPr>
+      <w:spacing w:before="100" w:beforeAutospacing="1" w:after="100" w:afterAutospacing="1"/>
+      <w:outlineLvl w:val="1"/>
+    </w:pPr>
+    <w:rPr>
+      <w:rFonts w:ascii="Times New Roman" w:eastAsia="Times New Roman" w:hAnsi="Times New Roman" w:cs="Times New Roman"/>
+      <w:b/>
+      <w:bCs/>
+      <w:sz w:val="36"/>
+      <w:szCs w:val="36"/>
+    </w:rPr>
+  </w:style>
   <w:style w:type="character" w:default="1" w:styleId="DefaultParagraphFont">
     <w:name w:val="Default Paragraph Font"/>
     <w:uiPriority w:val="1"/>
+    <w:semiHidden/>
     <w:unhideWhenUsed/>
   </w:style>
   <w:style w:type="table" w:default="1" w:styleId="TableNormal">
@@ -4836,6 +4951,67 @@
     <w:uiPriority w:val="99"/>
     <w:rsid w:val="00173CEA"/>
   </w:style>
+  <w:style w:type="character" w:customStyle="1" w:styleId="Heading2Char">
+    <w:name w:val="Heading 2 Char"/>
+    <w:basedOn w:val="DefaultParagraphFont"/>
+    <w:link w:val="Heading2"/>
+    <w:uiPriority w:val="9"/>
+    <w:rsid w:val="0002725A"/>
+    <w:rPr>
+      <w:rFonts w:ascii="Times New Roman" w:eastAsia="Times New Roman" w:hAnsi="Times New Roman" w:cs="Times New Roman"/>
+      <w:b/>
+      <w:bCs/>
+      <w:sz w:val="36"/>
+      <w:szCs w:val="36"/>
+    </w:rPr>
+  </w:style>
+  <w:style w:type="paragraph" w:styleId="HTMLPreformatted">
+    <w:name w:val="HTML Preformatted"/>
+    <w:basedOn w:val="Normal"/>
+    <w:link w:val="HTMLPreformattedChar"/>
+    <w:uiPriority w:val="99"/>
+    <w:semiHidden/>
+    <w:unhideWhenUsed/>
+    <w:rsid w:val="0002725A"/>
+    <w:pPr>
+      <w:tabs>
+        <w:tab w:val="left" w:pos="916"/>
+        <w:tab w:val="left" w:pos="1832"/>
+        <w:tab w:val="left" w:pos="2748"/>
+        <w:tab w:val="left" w:pos="3664"/>
+        <w:tab w:val="left" w:pos="4580"/>
+        <w:tab w:val="left" w:pos="5496"/>
+        <w:tab w:val="left" w:pos="6412"/>
+        <w:tab w:val="left" w:pos="7328"/>
+        <w:tab w:val="left" w:pos="8244"/>
+        <w:tab w:val="left" w:pos="9160"/>
+        <w:tab w:val="left" w:pos="10076"/>
+        <w:tab w:val="left" w:pos="10992"/>
+        <w:tab w:val="left" w:pos="11908"/>
+        <w:tab w:val="left" w:pos="12824"/>
+        <w:tab w:val="left" w:pos="13740"/>
+        <w:tab w:val="left" w:pos="14656"/>
+      </w:tabs>
+    </w:pPr>
+    <w:rPr>
+      <w:rFonts w:ascii="Courier New" w:eastAsia="Times New Roman" w:hAnsi="Courier New" w:cs="Courier New"/>
+      <w:sz w:val="20"/>
+      <w:szCs w:val="20"/>
+    </w:rPr>
+  </w:style>
+  <w:style w:type="character" w:customStyle="1" w:styleId="HTMLPreformattedChar">
+    <w:name w:val="HTML Preformatted Char"/>
+    <w:basedOn w:val="DefaultParagraphFont"/>
+    <w:link w:val="HTMLPreformatted"/>
+    <w:uiPriority w:val="99"/>
+    <w:semiHidden/>
+    <w:rsid w:val="0002725A"/>
+    <w:rPr>
+      <w:rFonts w:ascii="Courier New" w:eastAsia="Times New Roman" w:hAnsi="Courier New" w:cs="Courier New"/>
+      <w:sz w:val="20"/>
+      <w:szCs w:val="20"/>
+    </w:rPr>
+  </w:style>
 </w:styles>
 </file>
 
@@ -4931,6 +5107,13 @@
     <w:pitch w:val="variable"/>
     <w:sig w:usb0="E0002EFF" w:usb1="C000785B" w:usb2="00000009" w:usb3="00000000" w:csb0="000001FF" w:csb1="00000000"/>
   </w:font>
+  <w:font w:name="Courier New">
+    <w:panose1 w:val="02070309020205020404"/>
+    <w:charset w:val="00"/>
+    <w:family w:val="modern"/>
+    <w:pitch w:val="fixed"/>
+    <w:sig w:usb0="E0002AFF" w:usb1="C0007843" w:usb2="00000009" w:usb3="00000000" w:csb0="000001FF" w:csb1="00000000"/>
+  </w:font>
   <w:font w:name="Cambria">
     <w:panose1 w:val="02040503050406030204"/>
     <w:charset w:val="00"/>
@@ -4965,6 +5148,8 @@
   <w:rsids>
     <w:rsidRoot w:val="00520EA6"/>
     <w:rsid w:val="00520EA6"/>
+    <w:rsid w:val="0052723F"/>
+    <w:rsid w:val="005D4B08"/>
     <w:rsid w:val="00A85594"/>
   </w:rsids>
   <m:mathPr>

</xml_diff>